<commit_message>
added hiset roster code
</commit_message>
<xml_diff>
--- a/template.docx
+++ b/template.docx
@@ -449,22 +449,8 @@
         <w:t>):</w:t>
       </w:r>
       <w:r>
-        <w:t xml:space="preserve"> </w:t>
-      </w:r>
-      <w:r>
-        <w:t>{{Name}}</w:t>
-      </w:r>
-      <w:r>
-        <w:t xml:space="preserve"> </w:t>
-      </w:r>
-      <w:r>
-        <w:t>{{Start}}</w:t>
-      </w:r>
-      <w:r>
         <w:tab/>
       </w:r>
-      <w:bookmarkStart w:id="0" w:name="_GoBack"/>
-      <w:bookmarkEnd w:id="0"/>
       <w:r>
         <w:rPr>
           <w:rFonts w:ascii="Arial" w:eastAsia="Arial" w:hAnsi="Arial" w:cs="Arial"/>
@@ -685,17 +671,8 @@
       <w:r>
         <w:t xml:space="preserve"> </w:t>
       </w:r>
-      <w:r>
-        <w:t>{{Exam}}</w:t>
-      </w:r>
-      <w:r>
-        <w:rPr>
-          <w:rFonts w:ascii="Arial" w:eastAsia="Arial" w:hAnsi="Arial" w:cs="Arial"/>
-          <w:sz w:val="20"/>
-          <w:szCs w:val="20"/>
-        </w:rPr>
-        <w:t xml:space="preserve"> </w:t>
-      </w:r>
+      <w:bookmarkStart w:id="0" w:name="_GoBack"/>
+      <w:bookmarkEnd w:id="0"/>
     </w:p>
     <w:sectPr>
       <w:pgSz w:w="12240" w:h="15840"/>

</xml_diff>